<commit_message>
Updated design and created Game Design Document.
Added the design for enemies/ally AI in the design ideas document and the Game Design Document has been created with the basic description and the Moscow list completed.
</commit_message>
<xml_diff>
--- a/DesignIdeas.docx
+++ b/DesignIdeas.docx
@@ -67,45 +67,352 @@
     <w:p/>
     <w:p>
       <w:r>
-        <w:t>2 players are different / therefore multiple play</w:t>
+        <w:t>2 players are different / therefore multiple player classes</w:t>
+      </w:r>
+    </w:p>
+    <w:p>
+      <w:r>
+        <w:t xml:space="preserve">One player is melee, one player is </w:t>
+      </w:r>
+      <w:proofErr w:type="gramStart"/>
+      <w:r>
+        <w:t>ranged?</w:t>
+      </w:r>
+      <w:proofErr w:type="gramEnd"/>
+    </w:p>
+    <w:p>
+      <w:r>
+        <w:t>Try to enforce teamwork.</w:t>
+      </w:r>
+    </w:p>
+    <w:p>
+      <w:r>
+        <w:t>EACH PLAYER NEEDS SUPER COOL OVERANIMATED ULTIMATE MOVE</w:t>
+      </w:r>
+    </w:p>
+    <w:p>
+      <w:r>
+        <w:t xml:space="preserve">Pretty HUD </w:t>
+      </w:r>
+      <w:proofErr w:type="spellStart"/>
+      <w:r>
+        <w:t>inc.</w:t>
+      </w:r>
+      <w:proofErr w:type="spellEnd"/>
+      <w:r>
+        <w:t xml:space="preserve"> HP Bar + any other necessary user data</w:t>
+      </w:r>
+    </w:p>
+    <w:p>
+      <w:r>
+        <w:br w:type="page"/>
+      </w:r>
+    </w:p>
+    <w:p/>
+    <w:p>
+      <w:pPr>
+        <w:pStyle w:val="Heading2"/>
+      </w:pPr>
+      <w:r>
+        <w:t>Enemies</w:t>
+      </w:r>
+    </w:p>
+    <w:p>
+      <w:r>
+        <w:t>For our Hyrule Warriors theme, we will need many different enemies. Some will be very basic units that simply run at the player and attack. Others will need to be stronger, somewhat boss-like enemies.</w:t>
+      </w:r>
+      <w:r>
+        <w:t xml:space="preserve"> All enemies basic-captain also have allied versions that help the player.</w:t>
+      </w:r>
+    </w:p>
+    <w:p>
+      <w:pPr>
+        <w:pStyle w:val="Heading3"/>
+      </w:pPr>
+      <w:r>
+        <w:t>Basic Enemy Unit</w:t>
+      </w:r>
+    </w:p>
+    <w:p>
+      <w:pPr>
+        <w:pStyle w:val="ListParagraph"/>
+        <w:numPr>
+          <w:ilvl w:val="0"/>
+          <w:numId w:val="1"/>
+        </w:numPr>
+      </w:pPr>
+      <w:r>
+        <w:t>Pathing towards player. (If within range) flocking?</w:t>
+      </w:r>
+    </w:p>
+    <w:p>
+      <w:pPr>
+        <w:pStyle w:val="ListParagraph"/>
+        <w:numPr>
+          <w:ilvl w:val="0"/>
+          <w:numId w:val="1"/>
+        </w:numPr>
+      </w:pPr>
+      <w:r>
+        <w:t>Basic attack</w:t>
+      </w:r>
+    </w:p>
+    <w:p>
+      <w:pPr>
+        <w:pStyle w:val="Heading3"/>
+      </w:pPr>
+      <w:r>
+        <w:t>Basic Ranged Unit</w:t>
+      </w:r>
+    </w:p>
+    <w:p>
+      <w:pPr>
+        <w:pStyle w:val="ListParagraph"/>
+        <w:numPr>
+          <w:ilvl w:val="0"/>
+          <w:numId w:val="1"/>
+        </w:numPr>
+      </w:pPr>
+      <w:r>
+        <w:t>Pathing towards player. (If within range) flocking?</w:t>
+      </w:r>
+    </w:p>
+    <w:p>
+      <w:pPr>
+        <w:pStyle w:val="ListParagraph"/>
+        <w:numPr>
+          <w:ilvl w:val="0"/>
+          <w:numId w:val="1"/>
+        </w:numPr>
+      </w:pPr>
+      <w:r>
+        <w:t>Basic ranged attack</w:t>
+      </w:r>
+    </w:p>
+    <w:p>
+      <w:pPr>
+        <w:pStyle w:val="Heading3"/>
+      </w:pPr>
+      <w:r>
+        <w:t>Bonus Effect Basic Units</w:t>
+      </w:r>
+    </w:p>
+    <w:p>
+      <w:pPr>
+        <w:pStyle w:val="ListParagraph"/>
+        <w:numPr>
+          <w:ilvl w:val="0"/>
+          <w:numId w:val="1"/>
+        </w:numPr>
+      </w:pPr>
+      <w:r>
+        <w:t xml:space="preserve">Literally just a basic unit with bonus stats </w:t>
+      </w:r>
+      <w:proofErr w:type="spellStart"/>
+      <w:r>
+        <w:t>eg.</w:t>
+      </w:r>
+      <w:proofErr w:type="spellEnd"/>
+      <w:r>
+        <w:t xml:space="preserve"> Hp.</w:t>
+      </w:r>
+    </w:p>
+    <w:p>
+      <w:pPr>
+        <w:pStyle w:val="ListParagraph"/>
+        <w:numPr>
+          <w:ilvl w:val="0"/>
+          <w:numId w:val="1"/>
+        </w:numPr>
+      </w:pPr>
+      <w:r>
+        <w:t>Drops items when dies.</w:t>
       </w:r>
       <w:bookmarkStart w:id="0" w:name="_GoBack"/>
       <w:bookmarkEnd w:id="0"/>
-      <w:r>
-        <w:t>er classes</w:t>
-      </w:r>
-    </w:p>
-    <w:p>
-      <w:r>
-        <w:t xml:space="preserve">One player is melee, one player is </w:t>
+    </w:p>
+    <w:p>
+      <w:pPr>
+        <w:pStyle w:val="Heading3"/>
+      </w:pPr>
+      <w:r>
+        <w:t>Captain Unit</w:t>
+      </w:r>
+    </w:p>
+    <w:p>
+      <w:pPr>
+        <w:pStyle w:val="ListParagraph"/>
+        <w:numPr>
+          <w:ilvl w:val="0"/>
+          <w:numId w:val="1"/>
+        </w:numPr>
+      </w:pPr>
+      <w:r>
+        <w:t>Pathing towards player. (If within range) flock leader?</w:t>
+      </w:r>
+    </w:p>
+    <w:p>
+      <w:pPr>
+        <w:pStyle w:val="ListParagraph"/>
+        <w:numPr>
+          <w:ilvl w:val="0"/>
+          <w:numId w:val="1"/>
+        </w:numPr>
+      </w:pPr>
+      <w:r>
+        <w:t>Basic Attack</w:t>
+      </w:r>
+    </w:p>
+    <w:p>
+      <w:pPr>
+        <w:pStyle w:val="ListParagraph"/>
+        <w:numPr>
+          <w:ilvl w:val="0"/>
+          <w:numId w:val="1"/>
+        </w:numPr>
+      </w:pPr>
+      <w:r>
+        <w:t>2 Special Attacks</w:t>
+      </w:r>
+    </w:p>
+    <w:p>
+      <w:pPr>
+        <w:pStyle w:val="ListParagraph"/>
+        <w:numPr>
+          <w:ilvl w:val="0"/>
+          <w:numId w:val="1"/>
+        </w:numPr>
+      </w:pPr>
+      <w:r>
+        <w:t>Visible Health Bar.</w:t>
+      </w:r>
+    </w:p>
+    <w:p>
+      <w:pPr>
+        <w:pStyle w:val="Heading3"/>
+      </w:pPr>
+      <w:r>
+        <w:t>Bosses</w:t>
+      </w:r>
+    </w:p>
+    <w:p>
+      <w:pPr>
+        <w:pStyle w:val="ListParagraph"/>
+        <w:numPr>
+          <w:ilvl w:val="0"/>
+          <w:numId w:val="1"/>
+        </w:numPr>
+      </w:pPr>
+      <w:r>
+        <w:t>Pathing towards player. (if within range) flock leader?</w:t>
+      </w:r>
+    </w:p>
+    <w:p>
+      <w:pPr>
+        <w:pStyle w:val="ListParagraph"/>
+        <w:numPr>
+          <w:ilvl w:val="0"/>
+          <w:numId w:val="1"/>
+        </w:numPr>
+      </w:pPr>
+      <w:r>
+        <w:t>Basic Attack</w:t>
+      </w:r>
+    </w:p>
+    <w:p>
+      <w:pPr>
+        <w:pStyle w:val="ListParagraph"/>
+        <w:numPr>
+          <w:ilvl w:val="0"/>
+          <w:numId w:val="1"/>
+        </w:numPr>
+      </w:pPr>
+      <w:r>
+        <w:t xml:space="preserve">Player Interact Attack (Player </w:t>
       </w:r>
       <w:proofErr w:type="gramStart"/>
       <w:r>
-        <w:t>ranged?</w:t>
+        <w:t>has to</w:t>
       </w:r>
       <w:proofErr w:type="gramEnd"/>
-    </w:p>
-    <w:p>
-      <w:r>
-        <w:t>Try to enforce teamwork.</w:t>
-      </w:r>
-    </w:p>
-    <w:p>
-      <w:r>
-        <w:t>EACH PLAYER NEEDS SUPER COOL OVERANIMATED ULTIMATE MOVE</w:t>
-      </w:r>
-    </w:p>
-    <w:p>
-      <w:r>
-        <w:t xml:space="preserve">Pretty HUD </w:t>
+      <w:r>
+        <w:t xml:space="preserve"> react to something this enemy does.)</w:t>
+      </w:r>
+    </w:p>
+    <w:p>
+      <w:pPr>
+        <w:pStyle w:val="ListParagraph"/>
+        <w:numPr>
+          <w:ilvl w:val="0"/>
+          <w:numId w:val="1"/>
+        </w:numPr>
+      </w:pPr>
+      <w:r>
+        <w:t xml:space="preserve">Has visible gauge. (number of hits to knock out </w:t>
       </w:r>
       <w:proofErr w:type="spellStart"/>
       <w:r>
-        <w:t>inc.</w:t>
+        <w:t>ect</w:t>
       </w:r>
       <w:proofErr w:type="spellEnd"/>
       <w:r>
-        <w:t xml:space="preserve"> HP Bar + any other necessary user data</w:t>
+        <w:t>.)</w:t>
+      </w:r>
+    </w:p>
+    <w:p>
+      <w:pPr>
+        <w:pStyle w:val="ListParagraph"/>
+        <w:numPr>
+          <w:ilvl w:val="0"/>
+          <w:numId w:val="1"/>
+        </w:numPr>
+      </w:pPr>
+      <w:r>
+        <w:t>Visible Health Bar.</w:t>
+      </w:r>
+    </w:p>
+    <w:p>
+      <w:pPr>
+        <w:pStyle w:val="Heading3"/>
+      </w:pPr>
+      <w:r>
+        <w:t>Character Bosses</w:t>
+      </w:r>
+    </w:p>
+    <w:p>
+      <w:pPr>
+        <w:pStyle w:val="ListParagraph"/>
+        <w:numPr>
+          <w:ilvl w:val="0"/>
+          <w:numId w:val="1"/>
+        </w:numPr>
+      </w:pPr>
+      <w:r>
+        <w:t>Same as Bosses</w:t>
+      </w:r>
+    </w:p>
+    <w:p>
+      <w:pPr>
+        <w:pStyle w:val="ListParagraph"/>
+        <w:numPr>
+          <w:ilvl w:val="0"/>
+          <w:numId w:val="1"/>
+        </w:numPr>
+      </w:pPr>
+      <w:r>
+        <w:t>Does not have Player Interact Attack</w:t>
+      </w:r>
+    </w:p>
+    <w:p>
+      <w:pPr>
+        <w:pStyle w:val="ListParagraph"/>
+        <w:numPr>
+          <w:ilvl w:val="0"/>
+          <w:numId w:val="1"/>
+        </w:numPr>
+      </w:pPr>
+      <w:r>
+        <w:t>Have uninterruptable attacks which player must avoid.</w:t>
       </w:r>
     </w:p>
     <w:sectPr>
@@ -116,6 +423,126 @@
     </w:sectPr>
   </w:body>
 </w:document>
+</file>
+
+<file path=word/numbering.xml><?xml version="1.0" encoding="utf-8"?>
+<w:numbering xmlns:wpc="http://schemas.microsoft.com/office/word/2010/wordprocessingCanvas" xmlns:cx="http://schemas.microsoft.com/office/drawing/2014/chartex" xmlns:cx1="http://schemas.microsoft.com/office/drawing/2015/9/8/chartex" xmlns:cx2="http://schemas.microsoft.com/office/drawing/2015/10/21/chartex" xmlns:cx3="http://schemas.microsoft.com/office/drawing/2016/5/9/chartex" xmlns:cx4="http://schemas.microsoft.com/office/drawing/2016/5/10/chartex" xmlns:cx5="http://schemas.microsoft.com/office/drawing/2016/5/11/chartex" xmlns:cx6="http://schemas.microsoft.com/office/drawing/2016/5/12/chartex" xmlns:cx7="http://schemas.microsoft.com/office/drawing/2016/5/13/chartex" xmlns:cx8="http://schemas.microsoft.com/office/drawing/2016/5/14/chartex" xmlns:mc="http://schemas.openxmlformats.org/markup-compatibility/2006" xmlns:aink="http://schemas.microsoft.com/office/drawing/2016/ink" xmlns:am3d="http://schemas.microsoft.com/office/drawing/2017/model3d" xmlns:o="urn:schemas-microsoft-com:office:office" xmlns:r="http://schemas.openxmlformats.org/officeDocument/2006/relationships" xmlns:m="http://schemas.openxmlformats.org/officeDocument/2006/math" xmlns:v="urn:schemas-microsoft-com:vml" xmlns:wp14="http://schemas.microsoft.com/office/word/2010/wordprocessingDrawing" xmlns:wp="http://schemas.openxmlformats.org/drawingml/2006/wordprocessingDrawing" xmlns:w10="urn:schemas-microsoft-com:office:word" xmlns:w="http://schemas.openxmlformats.org/wordprocessingml/2006/main" xmlns:w14="http://schemas.microsoft.com/office/word/2010/wordml" xmlns:w15="http://schemas.microsoft.com/office/word/2012/wordml" xmlns:w16cid="http://schemas.microsoft.com/office/word/2016/wordml/cid" xmlns:w16se="http://schemas.microsoft.com/office/word/2015/wordml/symex" xmlns:wpg="http://schemas.microsoft.com/office/word/2010/wordprocessingGroup" xmlns:wpi="http://schemas.microsoft.com/office/word/2010/wordprocessingInk" xmlns:wne="http://schemas.microsoft.com/office/word/2006/wordml" xmlns:wps="http://schemas.microsoft.com/office/word/2010/wordprocessingShape" mc:Ignorable="w14 w15 w16se w16cid wp14">
+  <w:abstractNum w:abstractNumId="0" w15:restartNumberingAfterBreak="0">
+    <w:nsid w:val="15BA25E0"/>
+    <w:multiLevelType w:val="hybridMultilevel"/>
+    <w:tmpl w:val="B30A2E32"/>
+    <w:lvl w:ilvl="0" w:tplc="31A84948">
+      <w:numFmt w:val="bullet"/>
+      <w:lvlText w:val="-"/>
+      <w:lvlJc w:val="left"/>
+      <w:pPr>
+        <w:ind w:left="720" w:hanging="360"/>
+      </w:pPr>
+      <w:rPr>
+        <w:rFonts w:ascii="Calibri" w:eastAsiaTheme="minorHAnsi" w:hAnsi="Calibri" w:cs="Calibri" w:hint="default"/>
+      </w:rPr>
+    </w:lvl>
+    <w:lvl w:ilvl="1" w:tplc="08090003" w:tentative="1">
+      <w:start w:val="1"/>
+      <w:numFmt w:val="bullet"/>
+      <w:lvlText w:val="o"/>
+      <w:lvlJc w:val="left"/>
+      <w:pPr>
+        <w:ind w:left="1440" w:hanging="360"/>
+      </w:pPr>
+      <w:rPr>
+        <w:rFonts w:ascii="Courier New" w:hAnsi="Courier New" w:cs="Courier New" w:hint="default"/>
+      </w:rPr>
+    </w:lvl>
+    <w:lvl w:ilvl="2" w:tplc="08090005" w:tentative="1">
+      <w:start w:val="1"/>
+      <w:numFmt w:val="bullet"/>
+      <w:lvlText w:val=""/>
+      <w:lvlJc w:val="left"/>
+      <w:pPr>
+        <w:ind w:left="2160" w:hanging="360"/>
+      </w:pPr>
+      <w:rPr>
+        <w:rFonts w:ascii="Wingdings" w:hAnsi="Wingdings" w:hint="default"/>
+      </w:rPr>
+    </w:lvl>
+    <w:lvl w:ilvl="3" w:tplc="08090001" w:tentative="1">
+      <w:start w:val="1"/>
+      <w:numFmt w:val="bullet"/>
+      <w:lvlText w:val=""/>
+      <w:lvlJc w:val="left"/>
+      <w:pPr>
+        <w:ind w:left="2880" w:hanging="360"/>
+      </w:pPr>
+      <w:rPr>
+        <w:rFonts w:ascii="Symbol" w:hAnsi="Symbol" w:hint="default"/>
+      </w:rPr>
+    </w:lvl>
+    <w:lvl w:ilvl="4" w:tplc="08090003" w:tentative="1">
+      <w:start w:val="1"/>
+      <w:numFmt w:val="bullet"/>
+      <w:lvlText w:val="o"/>
+      <w:lvlJc w:val="left"/>
+      <w:pPr>
+        <w:ind w:left="3600" w:hanging="360"/>
+      </w:pPr>
+      <w:rPr>
+        <w:rFonts w:ascii="Courier New" w:hAnsi="Courier New" w:cs="Courier New" w:hint="default"/>
+      </w:rPr>
+    </w:lvl>
+    <w:lvl w:ilvl="5" w:tplc="08090005" w:tentative="1">
+      <w:start w:val="1"/>
+      <w:numFmt w:val="bullet"/>
+      <w:lvlText w:val=""/>
+      <w:lvlJc w:val="left"/>
+      <w:pPr>
+        <w:ind w:left="4320" w:hanging="360"/>
+      </w:pPr>
+      <w:rPr>
+        <w:rFonts w:ascii="Wingdings" w:hAnsi="Wingdings" w:hint="default"/>
+      </w:rPr>
+    </w:lvl>
+    <w:lvl w:ilvl="6" w:tplc="08090001" w:tentative="1">
+      <w:start w:val="1"/>
+      <w:numFmt w:val="bullet"/>
+      <w:lvlText w:val=""/>
+      <w:lvlJc w:val="left"/>
+      <w:pPr>
+        <w:ind w:left="5040" w:hanging="360"/>
+      </w:pPr>
+      <w:rPr>
+        <w:rFonts w:ascii="Symbol" w:hAnsi="Symbol" w:hint="default"/>
+      </w:rPr>
+    </w:lvl>
+    <w:lvl w:ilvl="7" w:tplc="08090003" w:tentative="1">
+      <w:start w:val="1"/>
+      <w:numFmt w:val="bullet"/>
+      <w:lvlText w:val="o"/>
+      <w:lvlJc w:val="left"/>
+      <w:pPr>
+        <w:ind w:left="5760" w:hanging="360"/>
+      </w:pPr>
+      <w:rPr>
+        <w:rFonts w:ascii="Courier New" w:hAnsi="Courier New" w:cs="Courier New" w:hint="default"/>
+      </w:rPr>
+    </w:lvl>
+    <w:lvl w:ilvl="8" w:tplc="08090005" w:tentative="1">
+      <w:start w:val="1"/>
+      <w:numFmt w:val="bullet"/>
+      <w:lvlText w:val=""/>
+      <w:lvlJc w:val="left"/>
+      <w:pPr>
+        <w:ind w:left="6480" w:hanging="360"/>
+      </w:pPr>
+      <w:rPr>
+        <w:rFonts w:ascii="Wingdings" w:hAnsi="Wingdings" w:hint="default"/>
+      </w:rPr>
+    </w:lvl>
+  </w:abstractNum>
+  <w:num w:numId="1">
+    <w:abstractNumId w:val="0"/>
+  </w:num>
+</w:numbering>
 </file>
 
 <file path=word/styles.xml><?xml version="1.0" encoding="utf-8"?>
@@ -537,6 +964,50 @@
       <w:szCs w:val="32"/>
     </w:rPr>
   </w:style>
+  <w:style w:type="paragraph" w:styleId="Heading2">
+    <w:name w:val="heading 2"/>
+    <w:basedOn w:val="Normal"/>
+    <w:next w:val="Normal"/>
+    <w:link w:val="Heading2Char"/>
+    <w:uiPriority w:val="9"/>
+    <w:unhideWhenUsed/>
+    <w:qFormat/>
+    <w:rsid w:val="00274145"/>
+    <w:pPr>
+      <w:keepNext/>
+      <w:keepLines/>
+      <w:spacing w:before="40" w:after="0"/>
+      <w:outlineLvl w:val="1"/>
+    </w:pPr>
+    <w:rPr>
+      <w:rFonts w:asciiTheme="majorHAnsi" w:eastAsiaTheme="majorEastAsia" w:hAnsiTheme="majorHAnsi" w:cstheme="majorBidi"/>
+      <w:color w:val="2F5496" w:themeColor="accent1" w:themeShade="BF"/>
+      <w:sz w:val="26"/>
+      <w:szCs w:val="26"/>
+    </w:rPr>
+  </w:style>
+  <w:style w:type="paragraph" w:styleId="Heading3">
+    <w:name w:val="heading 3"/>
+    <w:basedOn w:val="Normal"/>
+    <w:next w:val="Normal"/>
+    <w:link w:val="Heading3Char"/>
+    <w:uiPriority w:val="9"/>
+    <w:unhideWhenUsed/>
+    <w:qFormat/>
+    <w:rsid w:val="00D75D10"/>
+    <w:pPr>
+      <w:keepNext/>
+      <w:keepLines/>
+      <w:spacing w:before="40" w:after="0"/>
+      <w:outlineLvl w:val="2"/>
+    </w:pPr>
+    <w:rPr>
+      <w:rFonts w:asciiTheme="majorHAnsi" w:eastAsiaTheme="majorEastAsia" w:hAnsiTheme="majorHAnsi" w:cstheme="majorBidi"/>
+      <w:color w:val="1F3763" w:themeColor="accent1" w:themeShade="7F"/>
+      <w:sz w:val="24"/>
+      <w:szCs w:val="24"/>
+    </w:rPr>
+  </w:style>
   <w:style w:type="character" w:default="1" w:styleId="DefaultParagraphFont">
     <w:name w:val="Default Paragraph Font"/>
     <w:uiPriority w:val="1"/>
@@ -576,6 +1047,43 @@
       <w:sz w:val="32"/>
       <w:szCs w:val="32"/>
     </w:rPr>
+  </w:style>
+  <w:style w:type="character" w:customStyle="1" w:styleId="Heading2Char">
+    <w:name w:val="Heading 2 Char"/>
+    <w:basedOn w:val="DefaultParagraphFont"/>
+    <w:link w:val="Heading2"/>
+    <w:uiPriority w:val="9"/>
+    <w:rsid w:val="00274145"/>
+    <w:rPr>
+      <w:rFonts w:asciiTheme="majorHAnsi" w:eastAsiaTheme="majorEastAsia" w:hAnsiTheme="majorHAnsi" w:cstheme="majorBidi"/>
+      <w:color w:val="2F5496" w:themeColor="accent1" w:themeShade="BF"/>
+      <w:sz w:val="26"/>
+      <w:szCs w:val="26"/>
+    </w:rPr>
+  </w:style>
+  <w:style w:type="character" w:customStyle="1" w:styleId="Heading3Char">
+    <w:name w:val="Heading 3 Char"/>
+    <w:basedOn w:val="DefaultParagraphFont"/>
+    <w:link w:val="Heading3"/>
+    <w:uiPriority w:val="9"/>
+    <w:rsid w:val="00D75D10"/>
+    <w:rPr>
+      <w:rFonts w:asciiTheme="majorHAnsi" w:eastAsiaTheme="majorEastAsia" w:hAnsiTheme="majorHAnsi" w:cstheme="majorBidi"/>
+      <w:color w:val="1F3763" w:themeColor="accent1" w:themeShade="7F"/>
+      <w:sz w:val="24"/>
+      <w:szCs w:val="24"/>
+    </w:rPr>
+  </w:style>
+  <w:style w:type="paragraph" w:styleId="ListParagraph">
+    <w:name w:val="List Paragraph"/>
+    <w:basedOn w:val="Normal"/>
+    <w:uiPriority w:val="34"/>
+    <w:qFormat/>
+    <w:rsid w:val="00D75D10"/>
+    <w:pPr>
+      <w:ind w:left="720"/>
+      <w:contextualSpacing/>
+    </w:pPr>
   </w:style>
 </w:styles>
 </file>

</xml_diff>